<commit_message>
Updated tooltips and added animations
</commit_message>
<xml_diff>
--- a/smartOnboard_backend/app/documents/GOOGLE INC.docx
+++ b/smartOnboard_backend/app/documents/GOOGLE INC.docx
@@ -997,7 +997,14 @@
           <w:rStyle w:val="Strong"/>
           <w:rFonts w:asciiTheme="minorHAnsi" w:eastAsiaTheme="majorEastAsia" w:hAnsiTheme="minorHAnsi" w:cstheme="minorHAnsi"/>
         </w:rPr>
-        <w:t>Ultimate Beneficial Owner(s) (UBOs):</w:t>
+        <w:t>Ownership percentage</w:t>
+      </w:r>
+      <w:r>
+        <w:rPr>
+          <w:rStyle w:val="Strong"/>
+          <w:rFonts w:asciiTheme="minorHAnsi" w:eastAsiaTheme="majorEastAsia" w:hAnsiTheme="minorHAnsi" w:cstheme="minorHAnsi"/>
+        </w:rPr>
+        <w:t>:</w:t>
       </w:r>
       <w:r>
         <w:rPr>
@@ -1021,7 +1028,32 @@
         <w:rPr>
           <w:rFonts w:asciiTheme="minorHAnsi" w:hAnsiTheme="minorHAnsi" w:cstheme="minorHAnsi"/>
         </w:rPr>
-        <w:t>Larry Page (12% Ownership)</w:t>
+        <w:t>Publicly Traded Company (NASDAQ:GOOGL) (77% Ownership via Institutional Investors)</w:t>
+      </w:r>
+    </w:p>
+    <w:p>
+      <w:pPr>
+        <w:pStyle w:val="whitespace-normal"/>
+        <w:numPr>
+          <w:ilvl w:val="0"/>
+          <w:numId w:val="6"/>
+        </w:numPr>
+        <w:rPr>
+          <w:rFonts w:asciiTheme="minorHAnsi" w:hAnsiTheme="minorHAnsi" w:cstheme="minorHAnsi"/>
+        </w:rPr>
+      </w:pPr>
+      <w:r>
+        <w:rPr>
+          <w:rStyle w:val="Strong"/>
+          <w:rFonts w:asciiTheme="minorHAnsi" w:eastAsiaTheme="majorEastAsia" w:hAnsiTheme="minorHAnsi" w:cstheme="minorHAnsi"/>
+        </w:rPr>
+        <w:t>Key Management:</w:t>
+      </w:r>
+      <w:r>
+        <w:rPr>
+          <w:rFonts w:asciiTheme="minorHAnsi" w:hAnsiTheme="minorHAnsi" w:cstheme="minorHAnsi"/>
+        </w:rPr>
+        <w:t xml:space="preserve"> </w:t>
       </w:r>
     </w:p>
     <w:p>
@@ -1039,7 +1071,7 @@
         <w:rPr>
           <w:rFonts w:asciiTheme="minorHAnsi" w:hAnsiTheme="minorHAnsi" w:cstheme="minorHAnsi"/>
         </w:rPr>
-        <w:t>Sergey Brin (11% Ownership)</w:t>
+        <w:t>Sundar Pichai (CEO)</w:t>
       </w:r>
     </w:p>
     <w:p>
@@ -1057,21 +1089,7 @@
         <w:rPr>
           <w:rFonts w:asciiTheme="minorHAnsi" w:hAnsiTheme="minorHAnsi" w:cstheme="minorHAnsi"/>
         </w:rPr>
-        <w:t>Publicly Traded Company (</w:t>
-      </w:r>
-      <w:proofErr w:type="gramStart"/>
-      <w:r>
-        <w:rPr>
-          <w:rFonts w:asciiTheme="minorHAnsi" w:hAnsiTheme="minorHAnsi" w:cstheme="minorHAnsi"/>
-        </w:rPr>
-        <w:t>NASDAQ:GOOGL</w:t>
-      </w:r>
-      <w:proofErr w:type="gramEnd"/>
-      <w:r>
-        <w:rPr>
-          <w:rFonts w:asciiTheme="minorHAnsi" w:hAnsiTheme="minorHAnsi" w:cstheme="minorHAnsi"/>
-        </w:rPr>
-        <w:t>) (77% Ownership via Institutional Investors)</w:t>
+        <w:t>Ruth Porat (CFO)</w:t>
       </w:r>
     </w:p>
     <w:p>
@@ -1090,20 +1108,20 @@
           <w:rStyle w:val="Strong"/>
           <w:rFonts w:asciiTheme="minorHAnsi" w:eastAsiaTheme="majorEastAsia" w:hAnsiTheme="minorHAnsi" w:cstheme="minorHAnsi"/>
         </w:rPr>
-        <w:t>Key Management:</w:t>
-      </w:r>
-      <w:r>
-        <w:rPr>
-          <w:rFonts w:asciiTheme="minorHAnsi" w:hAnsiTheme="minorHAnsi" w:cstheme="minorHAnsi"/>
-        </w:rPr>
-        <w:t xml:space="preserve"> </w:t>
-      </w:r>
-    </w:p>
-    <w:p>
-      <w:pPr>
-        <w:pStyle w:val="whitespace-normal"/>
-        <w:numPr>
-          <w:ilvl w:val="1"/>
+        <w:t>Registered Agent:</w:t>
+      </w:r>
+      <w:r>
+        <w:rPr>
+          <w:rFonts w:asciiTheme="minorHAnsi" w:hAnsiTheme="minorHAnsi" w:cstheme="minorHAnsi"/>
+        </w:rPr>
+        <w:t xml:space="preserve"> CT Corporation System</w:t>
+      </w:r>
+    </w:p>
+    <w:p>
+      <w:pPr>
+        <w:pStyle w:val="whitespace-normal"/>
+        <w:numPr>
+          <w:ilvl w:val="0"/>
           <w:numId w:val="6"/>
         </w:numPr>
         <w:rPr>
@@ -1112,16 +1130,23 @@
       </w:pPr>
       <w:r>
         <w:rPr>
-          <w:rFonts w:asciiTheme="minorHAnsi" w:hAnsiTheme="minorHAnsi" w:cstheme="minorHAnsi"/>
-        </w:rPr>
-        <w:t>Sundar Pichai (CEO)</w:t>
-      </w:r>
-    </w:p>
-    <w:p>
-      <w:pPr>
-        <w:pStyle w:val="whitespace-normal"/>
-        <w:numPr>
-          <w:ilvl w:val="1"/>
+          <w:rStyle w:val="Strong"/>
+          <w:rFonts w:asciiTheme="minorHAnsi" w:eastAsiaTheme="majorEastAsia" w:hAnsiTheme="minorHAnsi" w:cstheme="minorHAnsi"/>
+        </w:rPr>
+        <w:t>State of Incorporation:</w:t>
+      </w:r>
+      <w:r>
+        <w:rPr>
+          <w:rFonts w:asciiTheme="minorHAnsi" w:hAnsiTheme="minorHAnsi" w:cstheme="minorHAnsi"/>
+        </w:rPr>
+        <w:t xml:space="preserve"> Delaware</w:t>
+      </w:r>
+    </w:p>
+    <w:p>
+      <w:pPr>
+        <w:pStyle w:val="whitespace-normal"/>
+        <w:numPr>
+          <w:ilvl w:val="0"/>
           <w:numId w:val="6"/>
         </w:numPr>
         <w:rPr>
@@ -1130,92 +1155,6 @@
       </w:pPr>
       <w:r>
         <w:rPr>
-          <w:rFonts w:asciiTheme="minorHAnsi" w:hAnsiTheme="minorHAnsi" w:cstheme="minorHAnsi"/>
-        </w:rPr>
-        <w:t>Ruth Porat (CFO)</w:t>
-      </w:r>
-    </w:p>
-    <w:p>
-      <w:pPr>
-        <w:pStyle w:val="whitespace-normal"/>
-        <w:numPr>
-          <w:ilvl w:val="1"/>
-          <w:numId w:val="6"/>
-        </w:numPr>
-        <w:rPr>
-          <w:rFonts w:asciiTheme="minorHAnsi" w:hAnsiTheme="minorHAnsi" w:cstheme="minorHAnsi"/>
-        </w:rPr>
-      </w:pPr>
-      <w:r>
-        <w:rPr>
-          <w:rFonts w:asciiTheme="minorHAnsi" w:hAnsiTheme="minorHAnsi" w:cstheme="minorHAnsi"/>
-        </w:rPr>
-        <w:t>Alphabet Inc. Board of Directors</w:t>
-      </w:r>
-    </w:p>
-    <w:p>
-      <w:pPr>
-        <w:pStyle w:val="whitespace-normal"/>
-        <w:numPr>
-          <w:ilvl w:val="0"/>
-          <w:numId w:val="6"/>
-        </w:numPr>
-        <w:rPr>
-          <w:rFonts w:asciiTheme="minorHAnsi" w:hAnsiTheme="minorHAnsi" w:cstheme="minorHAnsi"/>
-        </w:rPr>
-      </w:pPr>
-      <w:r>
-        <w:rPr>
-          <w:rStyle w:val="Strong"/>
-          <w:rFonts w:asciiTheme="minorHAnsi" w:eastAsiaTheme="majorEastAsia" w:hAnsiTheme="minorHAnsi" w:cstheme="minorHAnsi"/>
-        </w:rPr>
-        <w:t>Registered Agent:</w:t>
-      </w:r>
-      <w:r>
-        <w:rPr>
-          <w:rFonts w:asciiTheme="minorHAnsi" w:hAnsiTheme="minorHAnsi" w:cstheme="minorHAnsi"/>
-        </w:rPr>
-        <w:t xml:space="preserve"> CT Corporation System</w:t>
-      </w:r>
-    </w:p>
-    <w:p>
-      <w:pPr>
-        <w:pStyle w:val="whitespace-normal"/>
-        <w:numPr>
-          <w:ilvl w:val="0"/>
-          <w:numId w:val="6"/>
-        </w:numPr>
-        <w:rPr>
-          <w:rFonts w:asciiTheme="minorHAnsi" w:hAnsiTheme="minorHAnsi" w:cstheme="minorHAnsi"/>
-        </w:rPr>
-      </w:pPr>
-      <w:r>
-        <w:rPr>
-          <w:rStyle w:val="Strong"/>
-          <w:rFonts w:asciiTheme="minorHAnsi" w:eastAsiaTheme="majorEastAsia" w:hAnsiTheme="minorHAnsi" w:cstheme="minorHAnsi"/>
-        </w:rPr>
-        <w:t>State of Incorporation:</w:t>
-      </w:r>
-      <w:r>
-        <w:rPr>
-          <w:rFonts w:asciiTheme="minorHAnsi" w:hAnsiTheme="minorHAnsi" w:cstheme="minorHAnsi"/>
-        </w:rPr>
-        <w:t xml:space="preserve"> Delaware</w:t>
-      </w:r>
-    </w:p>
-    <w:p>
-      <w:pPr>
-        <w:pStyle w:val="whitespace-normal"/>
-        <w:numPr>
-          <w:ilvl w:val="0"/>
-          <w:numId w:val="6"/>
-        </w:numPr>
-        <w:rPr>
-          <w:rFonts w:asciiTheme="minorHAnsi" w:hAnsiTheme="minorHAnsi" w:cstheme="minorHAnsi"/>
-        </w:rPr>
-      </w:pPr>
-      <w:r>
-        <w:rPr>
           <w:rStyle w:val="Strong"/>
           <w:rFonts w:asciiTheme="minorHAnsi" w:eastAsiaTheme="majorEastAsia" w:hAnsiTheme="minorHAnsi" w:cstheme="minorHAnsi"/>
         </w:rPr>
@@ -1359,7 +1298,6 @@
           <w:rStyle w:val="Strong"/>
           <w:rFonts w:asciiTheme="minorHAnsi" w:eastAsiaTheme="majorEastAsia" w:hAnsiTheme="minorHAnsi" w:cstheme="minorHAnsi"/>
         </w:rPr>
-        <w:lastRenderedPageBreak/>
         <w:t>Purpose of Account:</w:t>
       </w:r>
       <w:r>
@@ -1409,6 +1347,7 @@
         <w:rPr>
           <w:rFonts w:asciiTheme="minorHAnsi" w:hAnsiTheme="minorHAnsi" w:cstheme="minorHAnsi"/>
         </w:rPr>
+        <w:lastRenderedPageBreak/>
         <w:t>Credits: $23,500,000,000 USD</w:t>
       </w:r>
     </w:p>
@@ -1423,19 +1362,11 @@
           <w:rFonts w:asciiTheme="minorHAnsi" w:hAnsiTheme="minorHAnsi" w:cstheme="minorHAnsi"/>
         </w:rPr>
       </w:pPr>
-      <w:proofErr w:type="spellStart"/>
-      <w:r>
-        <w:rPr>
-          <w:rFonts w:asciiTheme="minorHAnsi" w:hAnsiTheme="minorHAnsi" w:cstheme="minorHAnsi"/>
-        </w:rPr>
-        <w:t>Debits</w:t>
-      </w:r>
-      <w:proofErr w:type="spellEnd"/>
-      <w:r>
-        <w:rPr>
-          <w:rFonts w:asciiTheme="minorHAnsi" w:hAnsiTheme="minorHAnsi" w:cstheme="minorHAnsi"/>
-        </w:rPr>
-        <w:t>: $22,300,000,000 USD</w:t>
+      <w:r>
+        <w:rPr>
+          <w:rFonts w:asciiTheme="minorHAnsi" w:hAnsiTheme="minorHAnsi" w:cstheme="minorHAnsi"/>
+        </w:rPr>
+        <w:t>Debits: $22,300,000,000 USD</w:t>
       </w:r>
     </w:p>
     <w:p>
@@ -2151,7 +2082,6 @@
         <w:rPr>
           <w:rFonts w:asciiTheme="minorHAnsi" w:hAnsiTheme="minorHAnsi" w:cstheme="minorHAnsi"/>
         </w:rPr>
-        <w:lastRenderedPageBreak/>
         <w:t>Complex global financial requirements</w:t>
       </w:r>
     </w:p>

</xml_diff>